<commit_message>
Patent samplpe documents added.
</commit_message>
<xml_diff>
--- a/Patent/اطلاعات.docx
+++ b/Patent/اطلاعات.docx
@@ -27,7 +27,10 @@
         </w:rPr>
         <w:t>ابولفضل:</w:t>
       </w:r>
-      <w:r>
+    </w:p>
+    <w:p>
+      <w:pPr>
+        <w:bidi/>
         <w:rPr>
           <w:rFonts w:cs="B Nazanin"/>
           <w:b/>
@@ -37,8 +40,7 @@
           <w:rtl/>
           <w:lang w:bidi="fa-IR"/>
         </w:rPr>
-        <w:br/>
-      </w:r>
+      </w:pPr>
       <w:r>
         <w:rPr>
           <w:rFonts w:cs="B Nazanin" w:hint="cs"/>
@@ -49,6 +51,30 @@
           <w:rtl/>
           <w:lang w:bidi="fa-IR"/>
         </w:rPr>
+        <w:t>1142764318957</w:t>
+      </w:r>
+      <w:r>
+        <w:rPr>
+          <w:rFonts w:cs="B Nazanin"/>
+          <w:b/>
+          <w:bCs/>
+          <w:sz w:val="28"/>
+          <w:szCs w:val="28"/>
+          <w:rtl/>
+          <w:lang w:bidi="fa-IR"/>
+        </w:rPr>
+        <w:br/>
+      </w:r>
+      <w:r>
+        <w:rPr>
+          <w:rFonts w:cs="B Nazanin" w:hint="cs"/>
+          <w:b/>
+          <w:bCs/>
+          <w:sz w:val="28"/>
+          <w:szCs w:val="28"/>
+          <w:rtl/>
+          <w:lang w:bidi="fa-IR"/>
+        </w:rPr>
         <w:t>گلچین:</w:t>
       </w:r>
     </w:p>
@@ -64,6 +90,18 @@
           <w:lang w:bidi="fa-IR"/>
         </w:rPr>
       </w:pPr>
+      <w:r>
+        <w:rPr>
+          <w:rFonts w:cs="B Nazanin" w:hint="cs"/>
+          <w:b/>
+          <w:bCs/>
+          <w:sz w:val="28"/>
+          <w:szCs w:val="28"/>
+          <w:rtl/>
+          <w:lang w:bidi="fa-IR"/>
+        </w:rPr>
+        <w:t>8620774426925</w:t>
+      </w:r>
     </w:p>
     <w:p>
       <w:pPr>
@@ -3309,7 +3347,7 @@
         <w:bidi/>
         <w:jc w:val="both"/>
         <w:rPr>
-          <w:rFonts w:cs="B Nazanin" w:hint="cs"/>
+          <w:rFonts w:cs="B Nazanin"/>
           <w:sz w:val="24"/>
           <w:szCs w:val="24"/>
           <w:rtl/>

</xml_diff>